<commit_message>
adaugat scene semnificative pt ultima noapte
</commit_message>
<xml_diff>
--- a/enigma otiliei.docx
+++ b/enigma otiliei.docx
@@ -6075,13 +6075,7 @@
       </w:r>
       <w:proofErr w:type="spellEnd"/>
       <w:r>
-        <w:t>:</w:t>
-      </w:r>
-      <w:r>
-        <w:t xml:space="preserve"> </w:t>
-      </w:r>
-      <w:r>
-        <w:t>“</w:t>
+        <w:t>: “</w:t>
       </w:r>
       <w:proofErr w:type="spellStart"/>
       <w:r>
@@ -6821,34 +6815,9 @@
       <w:r>
         <w:t>.</w:t>
       </w:r>
-    </w:p>
-    <w:p>
-      <w:pPr>
-        <w:pStyle w:val="ListParagraph"/>
-        <w:ind w:left="792"/>
-      </w:pPr>
       <w:bookmarkStart w:id="0" w:name="_GoBack"/>
       <w:bookmarkEnd w:id="0"/>
     </w:p>
-    <w:p>
-      <w:pPr>
-        <w:pStyle w:val="ListParagraph"/>
-        <w:ind w:left="792"/>
-      </w:pPr>
-    </w:p>
-    <w:p>
-      <w:pPr>
-        <w:pStyle w:val="ListParagraph"/>
-        <w:ind w:left="1728"/>
-      </w:pPr>
-    </w:p>
-    <w:p>
-      <w:pPr>
-        <w:pStyle w:val="ListParagraph"/>
-        <w:ind w:left="792"/>
-      </w:pPr>
-    </w:p>
-    <w:p/>
     <w:sectPr>
       <w:pgSz w:w="11906" w:h="16838"/>
       <w:pgMar w:top="720" w:right="720" w:bottom="720" w:left="720" w:header="708" w:footer="708" w:gutter="0"/>
@@ -7758,7 +7727,7 @@
 </file>
 
 <file path=customXml/itemProps1.xml><?xml version="1.0" encoding="utf-8"?>
-<ds:datastoreItem xmlns:ds="http://schemas.openxmlformats.org/officeDocument/2006/customXml" ds:itemID="{3ECAD07D-41D4-48B6-A55F-125F446C7866}">
+<ds:datastoreItem xmlns:ds="http://schemas.openxmlformats.org/officeDocument/2006/customXml" ds:itemID="{83622563-68E8-41E2-99AF-3FE5DE50285A}">
   <ds:schemaRefs>
     <ds:schemaRef ds:uri="http://schemas.openxmlformats.org/officeDocument/2006/bibliography"/>
   </ds:schemaRefs>

</xml_diff>